<commit_message>
deleted and changed files
</commit_message>
<xml_diff>
--- a/AC12001_test_plan_Gerda_Pupelyte.docx
+++ b/AC12001_test_plan_Gerda_Pupelyte.docx
@@ -40,8 +40,30 @@
         <w:rPr>
           <w:sz w:val="24"/>
         </w:rPr>
-        <w:t>Gerda Ugne Pupelyte</w:t>
-      </w:r>
+        <w:t xml:space="preserve">Gerda </w:t>
+      </w:r>
+      <w:proofErr w:type="spellStart"/>
+      <w:r>
+        <w:rPr>
+          <w:sz w:val="24"/>
+        </w:rPr>
+        <w:t>Ugne</w:t>
+      </w:r>
+      <w:proofErr w:type="spellEnd"/>
+      <w:r>
+        <w:rPr>
+          <w:sz w:val="24"/>
+        </w:rPr>
+        <w:t xml:space="preserve"> </w:t>
+      </w:r>
+      <w:proofErr w:type="spellStart"/>
+      <w:r>
+        <w:rPr>
+          <w:sz w:val="24"/>
+        </w:rPr>
+        <w:t>Pupelyte</w:t>
+      </w:r>
+      <w:proofErr w:type="spellEnd"/>
     </w:p>
     <w:p>
       <w:pPr>
@@ -1793,12 +1815,14 @@
                                 <w:lang w:val="en-US"/>
                               </w:rPr>
                             </w:pPr>
+                            <w:proofErr w:type="spellStart"/>
                             <w:r>
                               <w:rPr>
                                 <w:lang w:val="en-US"/>
                               </w:rPr>
                               <w:t>EmptyStackException</w:t>
                             </w:r>
+                            <w:proofErr w:type="spellEnd"/>
                           </w:p>
                           <w:p>
                             <w:pPr>
@@ -3616,69 +3640,17 @@
           <w:tab w:val="left" w:pos="5430"/>
         </w:tabs>
         <w:rPr>
-          <w:b/>
-          <w:bCs/>
-          <w:sz w:val="32"/>
-          <w:szCs w:val="28"/>
-        </w:rPr>
-      </w:pPr>
-      <w:r>
-        <w:rPr>
-          <w:b/>
-          <w:bCs/>
-          <w:sz w:val="32"/>
-          <w:szCs w:val="28"/>
-        </w:rPr>
-        <w:lastRenderedPageBreak/>
-        <w:t>Self-evaluation:</w:t>
-      </w:r>
-    </w:p>
-    <w:p>
-      <w:pPr>
-        <w:tabs>
-          <w:tab w:val="left" w:pos="5430"/>
-        </w:tabs>
-        <w:rPr>
-          <w:sz w:val="24"/>
-        </w:rPr>
-      </w:pPr>
-      <w:r>
-        <w:rPr>
-          <w:sz w:val="24"/>
-        </w:rPr>
-        <w:t>Personally, I found the assignment to be really hard and very time consuming. It’s very hard to understand why stacks are used in the first place when it’s mostly calling methods from the List class. I managed to complete the main goals of the program and implemented data validation, did my best with exception handling and also added a division operator</w:t>
-      </w:r>
-      <w:r>
-        <w:rPr>
-          <w:sz w:val="24"/>
-        </w:rPr>
-        <w:t xml:space="preserve">. </w:t>
-      </w:r>
+          <w:sz w:val="24"/>
+        </w:rPr>
+      </w:pPr>
       <w:bookmarkStart w:id="0" w:name="_GoBack"/>
       <w:bookmarkEnd w:id="0"/>
       <w:r>
         <w:rPr>
           <w:sz w:val="24"/>
         </w:rPr>
-        <w:t xml:space="preserve">Despite the struggles, I managed to remember some of the things </w:t>
-      </w:r>
-      <w:r>
-        <w:rPr>
-          <w:sz w:val="24"/>
-        </w:rPr>
-        <w:t>from last</w:t>
-      </w:r>
-      <w:r>
-        <w:rPr>
-          <w:sz w:val="24"/>
-        </w:rPr>
-        <w:t xml:space="preserve"> semester and understood the very fundamentals of stacks. </w:t>
-      </w:r>
-      <w:r>
-        <w:rPr>
-          <w:sz w:val="24"/>
-        </w:rPr>
-        <w:t xml:space="preserve">I am satisfied with the outcome of the program, although I think I could have done better if there was more time given for the assignment. </w:t>
+        <w:lastRenderedPageBreak/>
+        <w:t xml:space="preserve"> </w:t>
       </w:r>
     </w:p>
     <w:sectPr>
@@ -4769,7 +4741,7 @@
 </file>
 
 <file path=customXml/itemProps1.xml><?xml version="1.0" encoding="utf-8"?>
-<ds:datastoreItem xmlns:ds="http://schemas.openxmlformats.org/officeDocument/2006/customXml" ds:itemID="{758141A9-D3E3-4E28-8441-051FAACF0A5E}">
+<ds:datastoreItem xmlns:ds="http://schemas.openxmlformats.org/officeDocument/2006/customXml" ds:itemID="{F860B187-7EA9-45AA-9581-318028DC1EB9}">
   <ds:schemaRefs>
     <ds:schemaRef ds:uri="http://schemas.openxmlformats.org/officeDocument/2006/bibliography"/>
   </ds:schemaRefs>

</xml_diff>